<commit_message>
Added views count to images
</commit_message>
<xml_diff>
--- a/Exam-Instagram/05.ExpressJS-Exam-Instagram.docx
+++ b/Exam-Instagram/05.ExpressJS-Exam-Instagram.docx
@@ -416,42 +416,54 @@
     <w:p>
       <w:pPr>
         <w:pStyle w:val="Normal"/>
-        <w:rPr/>
-      </w:pPr>
-      <w:r>
-        <w:rPr/>
+        <w:rPr>
+          <w:highlight w:val="yellow"/>
+        </w:rPr>
+      </w:pPr>
+      <w:r>
+        <w:rPr>
+          <w:highlight w:val="yellow"/>
+        </w:rPr>
         <w:t>Besides tags, Instagram allows user handles. They start with @ and allow one user to mention another by his/her username.</w:t>
       </w:r>
       <w:r>
         <w:rPr>
+          <w:highlight w:val="yellow"/>
           <w:lang w:val="bg-BG"/>
         </w:rPr>
         <w:t xml:space="preserve"> </w:t>
       </w:r>
       <w:r>
-        <w:rPr/>
+        <w:rPr>
+          <w:highlight w:val="yellow"/>
+        </w:rPr>
         <w:t xml:space="preserve">Every time an image description contains a handle, the image must appear in the profile of the specified user. For example an image by user </w:t>
       </w:r>
       <w:r>
         <w:rPr>
           <w:i/>
+          <w:highlight w:val="yellow"/>
         </w:rPr>
         <w:t>BaiIvan</w:t>
       </w:r>
       <w:r>
-        <w:rPr/>
+        <w:rPr>
+          <w:highlight w:val="yellow"/>
+        </w:rPr>
         <w:t xml:space="preserve"> with description “Sup, @Pesho and @Gosho! Have you seen the latest #BlizzCon?” should be shown in three profiles – </w:t>
       </w:r>
       <w:r>
         <w:rPr>
           <w:b/>
           <w:i/>
+          <w:highlight w:val="yellow"/>
         </w:rPr>
         <w:t>BaiIvan</w:t>
       </w:r>
       <w:r>
         <w:rPr>
           <w:i/>
+          <w:highlight w:val="yellow"/>
         </w:rPr>
         <w:t xml:space="preserve">, </w:t>
       </w:r>
@@ -459,39 +471,49 @@
         <w:rPr>
           <w:b/>
           <w:i/>
+          <w:highlight w:val="yellow"/>
         </w:rPr>
         <w:t xml:space="preserve">Pesho </w:t>
       </w:r>
       <w:r>
-        <w:rPr/>
+        <w:rPr>
+          <w:highlight w:val="yellow"/>
+        </w:rPr>
         <w:t xml:space="preserve">and </w:t>
       </w:r>
       <w:r>
         <w:rPr>
           <w:b/>
           <w:i/>
+          <w:highlight w:val="yellow"/>
         </w:rPr>
         <w:t>Gosho</w:t>
       </w:r>
       <w:r>
         <w:rPr>
           <w:i/>
+          <w:highlight w:val="yellow"/>
         </w:rPr>
         <w:t>.</w:t>
       </w:r>
       <w:r>
-        <w:rPr/>
+        <w:rPr>
+          <w:highlight w:val="yellow"/>
+        </w:rPr>
         <w:t xml:space="preserve"> Additionally, the image should appear in the </w:t>
       </w:r>
       <w:r>
         <w:rPr>
           <w:b/>
           <w:i/>
+          <w:highlight w:val="yellow"/>
         </w:rPr>
         <w:t>BlizzCon</w:t>
       </w:r>
       <w:r>
-        <w:rPr/>
+        <w:rPr>
+          <w:highlight w:val="yellow"/>
+        </w:rPr>
         <w:t xml:space="preserve"> tag.</w:t>
       </w:r>
     </w:p>
@@ -518,8 +540,14 @@
         </w:rPr>
       </w:pPr>
       <w:r>
-        <w:rPr/>
-        <w:t>Add views counter on every image. It should be incremented every time an image is listed. Show the total number of views for each image. Add option for authorized users to like an image and show the total number of likes. If the users</w:t>
+        <w:rPr>
+          <w:highlight w:val="yellow"/>
+        </w:rPr>
+        <w:t xml:space="preserve">Add views counter on every image. It should be incremented every time an image is listed. Show the total number of views for each image. </w:t>
+      </w:r>
+      <w:r>
+        <w:rPr/>
+        <w:t>Add option for authorized users to like an image and show the total number of likes. If the users</w:t>
       </w:r>
       <w:bookmarkStart w:id="0" w:name="_GoBack"/>
       <w:bookmarkEnd w:id="0"/>

</xml_diff>

<commit_message>
Added likes and dislikes
</commit_message>
<xml_diff>
--- a/Exam-Instagram/05.ExpressJS-Exam-Instagram.docx
+++ b/Exam-Instagram/05.ExpressJS-Exam-Instagram.docx
@@ -543,16 +543,14 @@
         <w:rPr>
           <w:highlight w:val="yellow"/>
         </w:rPr>
-        <w:t xml:space="preserve">Add views counter on every image. It should be incremented every time an image is listed. Show the total number of views for each image. </w:t>
-      </w:r>
-      <w:r>
-        <w:rPr/>
-        <w:t>Add option for authorized users to like an image and show the total number of likes. If the users</w:t>
+        <w:t>Add views counter on every image. It should be incremented every time an image is listed. Show the total number of views for each image. Add option for authorized users to like an image and show the total number of likes. If the users</w:t>
       </w:r>
       <w:bookmarkStart w:id="0" w:name="_GoBack"/>
       <w:bookmarkEnd w:id="0"/>
       <w:r>
-        <w:rPr/>
+        <w:rPr>
+          <w:highlight w:val="yellow"/>
+        </w:rPr>
         <w:t xml:space="preserve"> liked an image, they should have the choice to dislike it. </w:t>
       </w:r>
     </w:p>
@@ -2323,7 +2321,7 @@
                             <w:fldChar w:fldCharType="separate"/>
                           </w:r>
                           <w:r>
-                            <w:t>2</w:t>
+                            <w:t>1</w:t>
                           </w:r>
                           <w:r>
                             <w:fldChar w:fldCharType="end"/>
@@ -2409,7 +2407,7 @@
                       <w:fldChar w:fldCharType="separate"/>
                     </w:r>
                     <w:r>
-                      <w:t>2</w:t>
+                      <w:t>1</w:t>
                     </w:r>
                     <w:r>
                       <w:fldChar w:fldCharType="end"/>

</xml_diff>